<commit_message>
new font in figures. Small adds to the sequence model draft
</commit_message>
<xml_diff>
--- a/Project Work/Worksheets/Operation room/latex/Sequence model.docx
+++ b/Project Work/Worksheets/Operation room/latex/Sequence model.docx
@@ -13,7 +13,19 @@
         <w:rPr>
           <w:lang w:val="en-US"/>
         </w:rPr>
-        <w:t>Sequence model for preparation and clean-up of operation</w:t>
+        <w:t>Sequence model for preparation</w:t>
+      </w:r>
+      <w:r>
+        <w:rPr>
+          <w:lang w:val="en-US"/>
+        </w:rPr>
+        <w:t xml:space="preserve"> for</w:t>
+      </w:r>
+      <w:r>
+        <w:rPr>
+          <w:lang w:val="en-US"/>
+        </w:rPr>
+        <w:t xml:space="preserve"> and clean-up of operation</w:t>
       </w:r>
     </w:p>
     <w:p>
@@ -66,6 +78,12 @@
         </w:rPr>
         <w:t>Measuring and placement of ports</w:t>
       </w:r>
+      <w:r>
+        <w:rPr>
+          <w:lang w:val="en-US"/>
+        </w:rPr>
+        <w:t xml:space="preserve"> (10 cm from each other)</w:t>
+      </w:r>
     </w:p>
     <w:p>
       <w:pPr>
@@ -173,6 +191,14 @@
         </w:rPr>
         <w:t>Operation</w:t>
       </w:r>
+      <w:r>
+        <w:rPr>
+          <w:lang w:val="en-US"/>
+        </w:rPr>
+        <w:t xml:space="preserve"> ( tool changing)</w:t>
+      </w:r>
+      <w:bookmarkStart w:id="0" w:name="_GoBack"/>
+      <w:bookmarkEnd w:id="0"/>
     </w:p>
     <w:p>
       <w:pPr>
@@ -343,8 +369,6 @@
         </w:rPr>
         <w:t>System shut down</w:t>
       </w:r>
-      <w:bookmarkStart w:id="0" w:name="_GoBack"/>
-      <w:bookmarkEnd w:id="0"/>
     </w:p>
     <w:sectPr>
       <w:pgSz w:w="11906" w:h="16838"/>

</xml_diff>